<commit_message>
working txt translating agent for pptx, docx, xlsx, pdf
</commit_message>
<xml_diff>
--- a/backend/esempio.docx
+++ b/backend/esempio.docx
@@ -9,12 +9,12 @@
     </w:p>
     <w:p>
       <w:r>
-        <w:t>LangChain è uno strumento potente per lavorare con LLM.</w:t>
+        <w:t>Gemini è un modello di linguaggio avanzato per l'elaborazione del testo.</w:t>
       </w:r>
     </w:p>
     <w:p>
       <w:r>
-        <w:t>Questo file .docx sarà processato per estrarre il suo contenuto testuale e generare un riassunto conciso. Speriamo che l'esempio funzioni correttamente e dimostri le capacità del sistema nel gestire diversi formati di file, inclusi i documenti Word.</w:t>
+        <w:t>Questo file .docx sarà processato per estrarre il suo contenuto testuale e generare un riassunto conciso. Speriamo che l'esempio funzioni correttamente e dimostri le capacità del sistema nel gestire diversi formati di file.</w:t>
       </w:r>
     </w:p>
     <w:sectPr>

</xml_diff>